<commit_message>
Revert "Revert "Update admin""
This reverts commit d7f07a2ef82c68ffba1610837b55e4d63d618767.
</commit_message>
<xml_diff>
--- a/Database/数据库表属性说明.docx
+++ b/Database/数据库表属性说明.docx
@@ -6,45 +6,41 @@
       <w:pPr>
         <w:jc w:val="center"/>
         <w:rPr>
+          <w:noProof/>
+        </w:rPr>
+      </w:pPr>
+      <w:r>
+        <w:rPr>
           <w:rFonts w:hint="eastAsia"/>
           <w:noProof/>
         </w:rPr>
+        <w:t>数据库表属性说明</w:t>
+      </w:r>
+    </w:p>
+    <w:p>
+      <w:pPr>
+        <w:rPr>
+          <w:noProof/>
+        </w:rPr>
       </w:pPr>
+    </w:p>
+    <w:p>
+      <w:pPr>
+        <w:rPr>
+          <w:noProof/>
+        </w:rPr>
+      </w:pPr>
       <w:r>
         <w:rPr>
           <w:rFonts w:hint="eastAsia"/>
           <w:noProof/>
         </w:rPr>
-        <w:t>数据库表属性说明</w:t>
+        <w:t>账号表：</w:t>
       </w:r>
     </w:p>
     <w:p>
       <w:pPr>
         <w:rPr>
-          <w:rFonts w:hint="eastAsia"/>
-          <w:noProof/>
-        </w:rPr>
-      </w:pPr>
-    </w:p>
-    <w:p>
-      <w:pPr>
-        <w:rPr>
-          <w:rFonts w:hint="eastAsia"/>
-          <w:noProof/>
-        </w:rPr>
-      </w:pPr>
-      <w:r>
-        <w:rPr>
-          <w:rFonts w:hint="eastAsia"/>
-          <w:noProof/>
-        </w:rPr>
-        <w:t>账号表：</w:t>
-      </w:r>
-    </w:p>
-    <w:p>
-      <w:pPr>
-        <w:rPr>
-          <w:rFonts w:hint="eastAsia"/>
           <w:noProof/>
         </w:rPr>
       </w:pPr>
@@ -70,7 +66,7 @@
                     </pic:cNvPicPr>
                   </pic:nvPicPr>
                   <pic:blipFill>
-                    <a:blip r:embed="rId4"/>
+                    <a:blip r:embed="rId6"/>
                     <a:srcRect/>
                     <a:stretch>
                       <a:fillRect/>
@@ -100,11 +96,6 @@
       </w:r>
     </w:p>
     <w:p>
-      <w:pPr>
-        <w:rPr>
-          <w:rFonts w:hint="eastAsia"/>
-        </w:rPr>
-      </w:pPr>
       <w:r>
         <w:rPr>
           <w:noProof/>
@@ -127,7 +118,7 @@
                     </pic:cNvPicPr>
                   </pic:nvPicPr>
                   <pic:blipFill>
-                    <a:blip r:embed="rId5"/>
+                    <a:blip r:embed="rId7"/>
                     <a:srcRect/>
                     <a:stretch>
                       <a:fillRect/>
@@ -156,81 +147,23 @@
         </w:drawing>
       </w:r>
     </w:p>
-    <w:p>
-      <w:pPr>
+    <w:p/>
+    <w:p/>
+    <w:p/>
+    <w:p/>
+    <w:p/>
+    <w:p/>
+    <w:p/>
+    <w:p/>
+    <w:p>
+      <w:r>
         <w:rPr>
           <w:rFonts w:hint="eastAsia"/>
         </w:rPr>
-      </w:pPr>
-    </w:p>
-    <w:p>
-      <w:pPr>
-        <w:rPr>
-          <w:rFonts w:hint="eastAsia"/>
-        </w:rPr>
-      </w:pPr>
-    </w:p>
-    <w:p>
-      <w:pPr>
-        <w:rPr>
-          <w:rFonts w:hint="eastAsia"/>
-        </w:rPr>
-      </w:pPr>
-    </w:p>
-    <w:p>
-      <w:pPr>
-        <w:rPr>
-          <w:rFonts w:hint="eastAsia"/>
-        </w:rPr>
-      </w:pPr>
-    </w:p>
-    <w:p>
-      <w:pPr>
-        <w:rPr>
-          <w:rFonts w:hint="eastAsia"/>
-        </w:rPr>
-      </w:pPr>
-    </w:p>
-    <w:p>
-      <w:pPr>
-        <w:rPr>
-          <w:rFonts w:hint="eastAsia"/>
-        </w:rPr>
-      </w:pPr>
-    </w:p>
-    <w:p>
-      <w:pPr>
-        <w:rPr>
-          <w:rFonts w:hint="eastAsia"/>
-        </w:rPr>
-      </w:pPr>
-    </w:p>
-    <w:p>
-      <w:pPr>
-        <w:rPr>
-          <w:rFonts w:hint="eastAsia"/>
-        </w:rPr>
-      </w:pPr>
-    </w:p>
-    <w:p>
-      <w:pPr>
-        <w:rPr>
-          <w:rFonts w:hint="eastAsia"/>
-        </w:rPr>
-      </w:pPr>
-      <w:r>
-        <w:rPr>
-          <w:rFonts w:hint="eastAsia"/>
-        </w:rPr>
         <w:t>药品表：</w:t>
       </w:r>
     </w:p>
     <w:p>
-      <w:pPr>
-        <w:rPr>
-          <w:rFonts w:hint="eastAsia"/>
-        </w:rPr>
-      </w:pPr>
       <w:r>
         <w:rPr>
           <w:noProof/>
@@ -253,7 +186,7 @@
                     </pic:cNvPicPr>
                   </pic:nvPicPr>
                   <pic:blipFill>
-                    <a:blip r:embed="rId6"/>
+                    <a:blip r:embed="rId8"/>
                     <a:srcRect/>
                     <a:stretch>
                       <a:fillRect/>
@@ -303,7 +236,7 @@
                     </pic:cNvPicPr>
                   </pic:nvPicPr>
                   <pic:blipFill>
-                    <a:blip r:embed="rId7"/>
+                    <a:blip r:embed="rId9"/>
                     <a:srcRect/>
                     <a:stretch>
                       <a:fillRect/>
@@ -332,32 +265,16 @@
         </w:drawing>
       </w:r>
     </w:p>
-    <w:p>
-      <w:pPr>
+    <w:p/>
+    <w:p>
+      <w:r>
         <w:rPr>
           <w:rFonts w:hint="eastAsia"/>
         </w:rPr>
-      </w:pPr>
-    </w:p>
-    <w:p>
-      <w:pPr>
-        <w:rPr>
-          <w:rFonts w:hint="eastAsia"/>
-        </w:rPr>
-      </w:pPr>
-      <w:r>
-        <w:rPr>
-          <w:rFonts w:hint="eastAsia"/>
-        </w:rPr>
         <w:t>医生表：</w:t>
       </w:r>
     </w:p>
     <w:p>
-      <w:pPr>
-        <w:rPr>
-          <w:rFonts w:hint="eastAsia"/>
-        </w:rPr>
-      </w:pPr>
       <w:r>
         <w:rPr>
           <w:noProof/>
@@ -380,7 +297,7 @@
                     </pic:cNvPicPr>
                   </pic:nvPicPr>
                   <pic:blipFill>
-                    <a:blip r:embed="rId8"/>
+                    <a:blip r:embed="rId10"/>
                     <a:srcRect/>
                     <a:stretch>
                       <a:fillRect/>
@@ -410,11 +327,6 @@
       </w:r>
     </w:p>
     <w:p>
-      <w:pPr>
-        <w:rPr>
-          <w:rFonts w:hint="eastAsia"/>
-        </w:rPr>
-      </w:pPr>
       <w:r>
         <w:rPr>
           <w:noProof/>
@@ -438,7 +350,7 @@
                     </pic:cNvPicPr>
                   </pic:nvPicPr>
                   <pic:blipFill>
-                    <a:blip r:embed="rId9"/>
+                    <a:blip r:embed="rId11"/>
                     <a:srcRect/>
                     <a:stretch>
                       <a:fillRect/>
@@ -468,24 +380,14 @@
       </w:r>
     </w:p>
     <w:p>
-      <w:pPr>
+      <w:r>
         <w:rPr>
           <w:rFonts w:hint="eastAsia"/>
         </w:rPr>
-      </w:pPr>
-      <w:r>
-        <w:rPr>
-          <w:rFonts w:hint="eastAsia"/>
-        </w:rPr>
         <w:t>收费项目表：</w:t>
       </w:r>
     </w:p>
     <w:p>
-      <w:pPr>
-        <w:rPr>
-          <w:rFonts w:hint="eastAsia"/>
-        </w:rPr>
-      </w:pPr>
       <w:r>
         <w:rPr>
           <w:noProof/>
@@ -508,7 +410,7 @@
                     </pic:cNvPicPr>
                   </pic:nvPicPr>
                   <pic:blipFill>
-                    <a:blip r:embed="rId10"/>
+                    <a:blip r:embed="rId12"/>
                     <a:srcRect/>
                     <a:stretch>
                       <a:fillRect/>
@@ -558,7 +460,7 @@
                     </pic:cNvPicPr>
                   </pic:nvPicPr>
                   <pic:blipFill>
-                    <a:blip r:embed="rId11"/>
+                    <a:blip r:embed="rId13"/>
                     <a:srcRect/>
                     <a:stretch>
                       <a:fillRect/>
@@ -587,39 +489,17 @@
         </w:drawing>
       </w:r>
     </w:p>
-    <w:p>
-      <w:pPr>
+    <w:p/>
+    <w:p/>
+    <w:p>
+      <w:r>
         <w:rPr>
           <w:rFonts w:hint="eastAsia"/>
         </w:rPr>
-      </w:pPr>
-    </w:p>
-    <w:p>
-      <w:pPr>
-        <w:rPr>
-          <w:rFonts w:hint="eastAsia"/>
-        </w:rPr>
-      </w:pPr>
-    </w:p>
-    <w:p>
-      <w:pPr>
-        <w:rPr>
-          <w:rFonts w:hint="eastAsia"/>
-        </w:rPr>
-      </w:pPr>
-      <w:r>
-        <w:rPr>
-          <w:rFonts w:hint="eastAsia"/>
-        </w:rPr>
         <w:t>病人收费项目表：</w:t>
       </w:r>
     </w:p>
     <w:p>
-      <w:pPr>
-        <w:rPr>
-          <w:rFonts w:hint="eastAsia"/>
-        </w:rPr>
-      </w:pPr>
       <w:r>
         <w:rPr>
           <w:noProof/>
@@ -642,7 +522,7 @@
                     </pic:cNvPicPr>
                   </pic:nvPicPr>
                   <pic:blipFill>
-                    <a:blip r:embed="rId12"/>
+                    <a:blip r:embed="rId14"/>
                     <a:srcRect/>
                     <a:stretch>
                       <a:fillRect/>
@@ -672,24 +552,14 @@
       </w:r>
     </w:p>
     <w:p>
-      <w:pPr>
+      <w:r>
         <w:rPr>
           <w:rFonts w:hint="eastAsia"/>
         </w:rPr>
-      </w:pPr>
-      <w:r>
-        <w:rPr>
-          <w:rFonts w:hint="eastAsia"/>
-        </w:rPr>
         <w:t>病人预约表：</w:t>
       </w:r>
     </w:p>
     <w:p>
-      <w:pPr>
-        <w:rPr>
-          <w:rFonts w:hint="eastAsia"/>
-        </w:rPr>
-      </w:pPr>
       <w:r>
         <w:rPr>
           <w:noProof/>
@@ -712,7 +582,7 @@
                     </pic:cNvPicPr>
                   </pic:nvPicPr>
                   <pic:blipFill>
-                    <a:blip r:embed="rId13"/>
+                    <a:blip r:embed="rId15"/>
                     <a:srcRect/>
                     <a:stretch>
                       <a:fillRect/>
@@ -741,101 +611,81 @@
         </w:drawing>
       </w:r>
     </w:p>
+    <w:p/>
+    <w:p/>
+    <w:p/>
+    <w:p/>
+    <w:p/>
+    <w:p/>
+    <w:p/>
+    <w:p/>
+    <w:p/>
+    <w:p/>
+    <w:p/>
+    <w:p/>
     <w:p>
       <w:pPr>
         <w:rPr>
           <w:rFonts w:hint="eastAsia"/>
         </w:rPr>
       </w:pPr>
-    </w:p>
-    <w:p>
-      <w:pPr>
+      <w:r>
         <w:rPr>
           <w:rFonts w:hint="eastAsia"/>
         </w:rPr>
-      </w:pPr>
-    </w:p>
-    <w:p>
-      <w:pPr>
-        <w:rPr>
-          <w:rFonts w:hint="eastAsia"/>
-        </w:rPr>
-      </w:pPr>
-    </w:p>
-    <w:p>
-      <w:pPr>
-        <w:rPr>
-          <w:rFonts w:hint="eastAsia"/>
-        </w:rPr>
-      </w:pPr>
-    </w:p>
-    <w:p>
-      <w:pPr>
-        <w:rPr>
-          <w:rFonts w:hint="eastAsia"/>
-        </w:rPr>
-      </w:pPr>
-    </w:p>
-    <w:p>
-      <w:pPr>
-        <w:rPr>
-          <w:rFonts w:hint="eastAsia"/>
-        </w:rPr>
-      </w:pPr>
-    </w:p>
-    <w:p>
-      <w:pPr>
-        <w:rPr>
-          <w:rFonts w:hint="eastAsia"/>
-        </w:rPr>
-      </w:pPr>
-    </w:p>
-    <w:p>
-      <w:pPr>
-        <w:rPr>
-          <w:rFonts w:hint="eastAsia"/>
-        </w:rPr>
-      </w:pPr>
-    </w:p>
-    <w:p>
-      <w:pPr>
-        <w:rPr>
-          <w:rFonts w:hint="eastAsia"/>
-        </w:rPr>
-      </w:pPr>
-    </w:p>
-    <w:p>
-      <w:pPr>
-        <w:rPr>
-          <w:rFonts w:hint="eastAsia"/>
-        </w:rPr>
-      </w:pPr>
-    </w:p>
-    <w:p>
-      <w:pPr>
-        <w:rPr>
-          <w:rFonts w:hint="eastAsia"/>
-        </w:rPr>
-      </w:pPr>
-    </w:p>
-    <w:p>
-      <w:pPr>
-        <w:rPr>
-          <w:rFonts w:hint="eastAsia"/>
-        </w:rPr>
-      </w:pPr>
-    </w:p>
-    <w:p>
-      <w:pPr>
-        <w:rPr>
-          <w:rFonts w:hint="eastAsia"/>
-        </w:rPr>
-      </w:pPr>
-      <w:r>
-        <w:rPr>
-          <w:rFonts w:hint="eastAsia"/>
-        </w:rPr>
         <w:t>病人排队表：</w:t>
+      </w:r>
+    </w:p>
+    <w:p>
+      <w:r>
+        <w:rPr>
+          <w:noProof/>
+        </w:rPr>
+        <w:drawing>
+          <wp:inline distT="0" distB="0" distL="0" distR="0">
+            <wp:extent cx="5274310" cy="1032107"/>
+            <wp:effectExtent l="19050" t="0" r="2540" b="0"/>
+            <wp:docPr id="2" name="图片 1"/>
+            <wp:cNvGraphicFramePr>
+              <a:graphicFrameLocks xmlns:a="http://schemas.openxmlformats.org/drawingml/2006/main" noChangeAspect="1"/>
+            </wp:cNvGraphicFramePr>
+            <a:graphic xmlns:a="http://schemas.openxmlformats.org/drawingml/2006/main">
+              <a:graphicData uri="http://schemas.openxmlformats.org/drawingml/2006/picture">
+                <pic:pic xmlns:pic="http://schemas.openxmlformats.org/drawingml/2006/picture">
+                  <pic:nvPicPr>
+                    <pic:cNvPr id="0" name="Picture 1"/>
+                    <pic:cNvPicPr>
+                      <a:picLocks noChangeAspect="1" noChangeArrowheads="1"/>
+                    </pic:cNvPicPr>
+                  </pic:nvPicPr>
+                  <pic:blipFill>
+                    <a:blip r:embed="rId16"/>
+                    <a:srcRect/>
+                    <a:stretch>
+                      <a:fillRect/>
+                    </a:stretch>
+                  </pic:blipFill>
+                  <pic:spPr bwMode="auto">
+                    <a:xfrm>
+                      <a:off x="0" y="0"/>
+                      <a:ext cx="5274310" cy="1032107"/>
+                    </a:xfrm>
+                    <a:prstGeom prst="rect">
+                      <a:avLst/>
+                    </a:prstGeom>
+                    <a:noFill/>
+                    <a:ln w="9525">
+                      <a:noFill/>
+                      <a:miter lim="800000"/>
+                      <a:headEnd/>
+                      <a:tailEnd/>
+                    </a:ln>
+                  </pic:spPr>
+                </pic:pic>
+              </a:graphicData>
+            </a:graphic>
+          </wp:inline>
+        </w:drawing>
       </w:r>
     </w:p>
     <w:p>
@@ -861,7 +711,7 @@
                     </pic:cNvPicPr>
                   </pic:nvPicPr>
                   <pic:blipFill>
-                    <a:blip r:embed="rId14"/>
+                    <a:blip r:embed="rId17"/>
                     <a:srcRect/>
                     <a:stretch>
                       <a:fillRect/>
@@ -898,6 +748,44 @@
     </w:sectPr>
   </w:body>
 </w:document>
+</file>
+
+<file path=word/endnotes.xml><?xml version="1.0" encoding="utf-8"?>
+<w:endnotes xmlns:ve="http://schemas.openxmlformats.org/markup-compatibility/2006" xmlns:o="urn:schemas-microsoft-com:office:office" xmlns:r="http://schemas.openxmlformats.org/officeDocument/2006/relationships" xmlns:m="http://schemas.openxmlformats.org/officeDocument/2006/math" xmlns:v="urn:schemas-microsoft-com:vml" xmlns:wp="http://schemas.openxmlformats.org/drawingml/2006/wordprocessingDrawing" xmlns:w10="urn:schemas-microsoft-com:office:word" xmlns:w="http://schemas.openxmlformats.org/wordprocessingml/2006/main" xmlns:wne="http://schemas.microsoft.com/office/word/2006/wordml">
+  <w:endnote w:type="separator" w:id="0">
+    <w:p>
+      <w:r>
+        <w:separator/>
+      </w:r>
+    </w:p>
+  </w:endnote>
+  <w:endnote w:type="continuationSeparator" w:id="1">
+    <w:p>
+      <w:r>
+        <w:continuationSeparator/>
+      </w:r>
+    </w:p>
+  </w:endnote>
+</w:endnotes>
+</file>
+
+<file path=word/footnotes.xml><?xml version="1.0" encoding="utf-8"?>
+<w:footnotes xmlns:ve="http://schemas.openxmlformats.org/markup-compatibility/2006" xmlns:o="urn:schemas-microsoft-com:office:office" xmlns:r="http://schemas.openxmlformats.org/officeDocument/2006/relationships" xmlns:m="http://schemas.openxmlformats.org/officeDocument/2006/math" xmlns:v="urn:schemas-microsoft-com:vml" xmlns:wp="http://schemas.openxmlformats.org/drawingml/2006/wordprocessingDrawing" xmlns:w10="urn:schemas-microsoft-com:office:word" xmlns:w="http://schemas.openxmlformats.org/wordprocessingml/2006/main" xmlns:wne="http://schemas.microsoft.com/office/word/2006/wordml">
+  <w:footnote w:type="separator" w:id="0">
+    <w:p>
+      <w:r>
+        <w:separator/>
+      </w:r>
+    </w:p>
+  </w:footnote>
+  <w:footnote w:type="continuationSeparator" w:id="1">
+    <w:p>
+      <w:r>
+        <w:continuationSeparator/>
+      </w:r>
+    </w:p>
+  </w:footnote>
+</w:footnotes>
 </file>
 
 <file path=word/styles.xml><?xml version="1.0" encoding="utf-8"?>
@@ -1110,6 +998,75 @@
     <w:uiPriority w:val="99"/>
     <w:semiHidden/>
     <w:rsid w:val="00B36BDA"/>
+    <w:rPr>
+      <w:sz w:val="18"/>
+      <w:szCs w:val="18"/>
+    </w:rPr>
+  </w:style>
+  <w:style w:type="paragraph" w:styleId="a4">
+    <w:name w:val="header"/>
+    <w:basedOn w:val="a"/>
+    <w:link w:val="Char0"/>
+    <w:uiPriority w:val="99"/>
+    <w:semiHidden/>
+    <w:unhideWhenUsed/>
+    <w:rsid w:val="00366948"/>
+    <w:pPr>
+      <w:pBdr>
+        <w:bottom w:val="single" w:sz="6" w:space="1" w:color="auto"/>
+      </w:pBdr>
+      <w:tabs>
+        <w:tab w:val="center" w:pos="4153"/>
+        <w:tab w:val="right" w:pos="8306"/>
+      </w:tabs>
+      <w:snapToGrid w:val="0"/>
+      <w:jc w:val="center"/>
+    </w:pPr>
+    <w:rPr>
+      <w:sz w:val="18"/>
+      <w:szCs w:val="18"/>
+    </w:rPr>
+  </w:style>
+  <w:style w:type="character" w:customStyle="1" w:styleId="Char0">
+    <w:name w:val="页眉 Char"/>
+    <w:basedOn w:val="a0"/>
+    <w:link w:val="a4"/>
+    <w:uiPriority w:val="99"/>
+    <w:semiHidden/>
+    <w:rsid w:val="00366948"/>
+    <w:rPr>
+      <w:sz w:val="18"/>
+      <w:szCs w:val="18"/>
+    </w:rPr>
+  </w:style>
+  <w:style w:type="paragraph" w:styleId="a5">
+    <w:name w:val="footer"/>
+    <w:basedOn w:val="a"/>
+    <w:link w:val="Char1"/>
+    <w:uiPriority w:val="99"/>
+    <w:semiHidden/>
+    <w:unhideWhenUsed/>
+    <w:rsid w:val="00366948"/>
+    <w:pPr>
+      <w:tabs>
+        <w:tab w:val="center" w:pos="4153"/>
+        <w:tab w:val="right" w:pos="8306"/>
+      </w:tabs>
+      <w:snapToGrid w:val="0"/>
+      <w:jc w:val="left"/>
+    </w:pPr>
+    <w:rPr>
+      <w:sz w:val="18"/>
+      <w:szCs w:val="18"/>
+    </w:rPr>
+  </w:style>
+  <w:style w:type="character" w:customStyle="1" w:styleId="Char1">
+    <w:name w:val="页脚 Char"/>
+    <w:basedOn w:val="a0"/>
+    <w:link w:val="a5"/>
+    <w:uiPriority w:val="99"/>
+    <w:semiHidden/>
+    <w:rsid w:val="00366948"/>
     <w:rPr>
       <w:sz w:val="18"/>
       <w:szCs w:val="18"/>

</xml_diff>